<commit_message>
- Removiendo dependencias externas - Removiendo archivos de Front-End - Ordenando carpetas - Arreglando typos y otros
</commit_message>
<xml_diff>
--- a/ParteI/1.docx
+++ b/ParteI/1.docx
@@ -118,8 +118,6 @@
         </w:rPr>
         <w:t>“?&gt;”.</w:t>
       </w:r>
-      <w:bookmarkStart w:id="0" w:name="_GoBack"/>
-      <w:bookmarkEnd w:id="0"/>
     </w:p>
     <w:p>
       <w:pPr>
@@ -304,10 +302,11 @@
           <w:u w:val="single"/>
         </w:rPr>
       </w:pPr>
+      <w:commentRangeStart w:id="0"/>
       <w:r>
         <w:rPr>
           <w:noProof/>
-          <w:lang w:val="es-ES" w:eastAsia="es-ES"/>
+          <w:lang w:val="en-US"/>
         </w:rPr>
         <w:drawing>
           <wp:inline distT="0" distB="0" distL="0" distR="0" wp14:anchorId="78305836" wp14:editId="71B51A02">
@@ -358,6 +357,13 @@
           </wp:inline>
         </w:drawing>
       </w:r>
+      <w:commentRangeEnd w:id="0"/>
+      <w:r>
+        <w:rPr>
+          <w:rStyle w:val="CommentReference"/>
+        </w:rPr>
+        <w:commentReference w:id="0"/>
+      </w:r>
     </w:p>
     <w:p>
       <w:pPr>
@@ -453,7 +459,7 @@
     </w:p>
     <w:p>
       <w:pPr>
-        <w:pStyle w:val="Prrafodelista"/>
+        <w:pStyle w:val="ListParagraph"/>
         <w:numPr>
           <w:ilvl w:val="0"/>
           <w:numId w:val="1"/>
@@ -481,7 +487,7 @@
     </w:p>
     <w:p>
       <w:pPr>
-        <w:pStyle w:val="Prrafodelista"/>
+        <w:pStyle w:val="ListParagraph"/>
         <w:numPr>
           <w:ilvl w:val="0"/>
           <w:numId w:val="1"/>
@@ -491,12 +497,14 @@
         <w:adjustRightInd w:val="0"/>
         <w:spacing w:after="0" w:line="240" w:lineRule="auto"/>
         <w:rPr>
-          <w:rFonts w:ascii="Helvetica-Bold" w:hAnsi="Helvetica-Bold" w:cs="Helvetica-Bold"/>
-          <w:bCs/>
-          <w:sz w:val="23"/>
-          <w:szCs w:val="23"/>
-        </w:rPr>
-      </w:pPr>
+          <w:ins w:id="1" w:author="Leo Picado" w:date="2016-04-16T16:05:00Z"/>
+          <w:rFonts w:ascii="Helvetica-Bold" w:hAnsi="Helvetica-Bold" w:cs="Helvetica-Bold"/>
+          <w:bCs/>
+          <w:sz w:val="23"/>
+          <w:szCs w:val="23"/>
+        </w:rPr>
+      </w:pPr>
+      <w:commentRangeStart w:id="2"/>
       <w:r>
         <w:rPr>
           <w:rFonts w:ascii="Helvetica-Bold" w:hAnsi="Helvetica-Bold" w:cs="Helvetica-Bold"/>
@@ -506,6 +514,45 @@
         </w:rPr>
         <w:t>La sintaxis es similar ya que están basados en C</w:t>
       </w:r>
+      <w:commentRangeEnd w:id="2"/>
+      <w:r>
+        <w:rPr>
+          <w:rStyle w:val="CommentReference"/>
+        </w:rPr>
+        <w:commentReference w:id="2"/>
+      </w:r>
+    </w:p>
+    <w:p>
+      <w:pPr>
+        <w:pStyle w:val="ListParagraph"/>
+        <w:numPr>
+          <w:ilvl w:val="0"/>
+          <w:numId w:val="1"/>
+        </w:numPr>
+        <w:autoSpaceDE w:val="0"/>
+        <w:autoSpaceDN w:val="0"/>
+        <w:adjustRightInd w:val="0"/>
+        <w:spacing w:after="0" w:line="240" w:lineRule="auto"/>
+        <w:rPr>
+          <w:rFonts w:ascii="Helvetica-Bold" w:hAnsi="Helvetica-Bold" w:cs="Helvetica-Bold"/>
+          <w:bCs/>
+          <w:sz w:val="23"/>
+          <w:szCs w:val="23"/>
+        </w:rPr>
+      </w:pPr>
+      <w:ins w:id="3" w:author="Leo Picado" w:date="2016-04-16T16:05:00Z">
+        <w:r>
+          <w:rPr>
+            <w:rFonts w:ascii="Helvetica-Bold" w:hAnsi="Helvetica-Bold" w:cs="Helvetica-Bold"/>
+            <w:bCs/>
+            <w:sz w:val="23"/>
+            <w:szCs w:val="23"/>
+          </w:rPr>
+          <w:t>Ambos son orientados a objetos</w:t>
+        </w:r>
+      </w:ins>
+      <w:bookmarkStart w:id="4" w:name="_GoBack"/>
+      <w:bookmarkEnd w:id="4"/>
     </w:p>
     <w:p>
       <w:pPr>
@@ -560,7 +607,7 @@
     </w:p>
     <w:p>
       <w:pPr>
-        <w:pStyle w:val="Prrafodelista"/>
+        <w:pStyle w:val="ListParagraph"/>
         <w:numPr>
           <w:ilvl w:val="0"/>
           <w:numId w:val="2"/>
@@ -588,7 +635,7 @@
     </w:p>
     <w:p>
       <w:pPr>
-        <w:pStyle w:val="Prrafodelista"/>
+        <w:pStyle w:val="ListParagraph"/>
         <w:numPr>
           <w:ilvl w:val="0"/>
           <w:numId w:val="2"/>
@@ -616,7 +663,7 @@
     </w:p>
     <w:p>
       <w:pPr>
-        <w:pStyle w:val="Prrafodelista"/>
+        <w:pStyle w:val="ListParagraph"/>
         <w:numPr>
           <w:ilvl w:val="0"/>
           <w:numId w:val="2"/>
@@ -632,6 +679,7 @@
           <w:szCs w:val="23"/>
         </w:rPr>
       </w:pPr>
+      <w:commentRangeStart w:id="5"/>
       <w:r>
         <w:rPr>
           <w:rFonts w:ascii="Helvetica-Bold" w:hAnsi="Helvetica-Bold" w:cs="Helvetica-Bold"/>
@@ -640,6 +688,13 @@
           <w:szCs w:val="23"/>
         </w:rPr>
         <w:t>Javascript está orientado hacia el lado del cliente mientras que PHP está orientado al lado del servidor</w:t>
+      </w:r>
+      <w:commentRangeEnd w:id="5"/>
+      <w:r>
+        <w:rPr>
+          <w:rStyle w:val="CommentReference"/>
+        </w:rPr>
+        <w:commentReference w:id="5"/>
       </w:r>
     </w:p>
     <w:p>
@@ -719,6 +774,59 @@
     </w:sectPr>
   </w:body>
 </w:document>
+</file>
+
+<file path=word/comments.xml><?xml version="1.0" encoding="utf-8"?>
+<w:comments xmlns:wpc="http://schemas.microsoft.com/office/word/2010/wordprocessingCanvas" xmlns:mo="http://schemas.microsoft.com/office/mac/office/2008/main" xmlns:mc="http://schemas.openxmlformats.org/markup-compatibility/2006" xmlns:mv="urn:schemas-microsoft-com:mac:vml" xmlns:o="urn:schemas-microsoft-com:office:office" xmlns:r="http://schemas.openxmlformats.org/officeDocument/2006/relationships" xmlns:m="http://schemas.openxmlformats.org/officeDocument/2006/math" xmlns:v="urn:schemas-microsoft-com:vml" xmlns:wp14="http://schemas.microsoft.com/office/word/2010/wordprocessingDrawing" xmlns:wp="http://schemas.openxmlformats.org/drawingml/2006/wordprocessingDrawing" xmlns:w10="urn:schemas-microsoft-com:office:word" xmlns:w="http://schemas.openxmlformats.org/wordprocessingml/2006/main" xmlns:w14="http://schemas.microsoft.com/office/word/2010/wordml" xmlns:wpg="http://schemas.microsoft.com/office/word/2010/wordprocessingGroup" xmlns:wpi="http://schemas.microsoft.com/office/word/2010/wordprocessingInk" xmlns:wne="http://schemas.microsoft.com/office/word/2006/wordml" xmlns:wps="http://schemas.microsoft.com/office/word/2010/wordprocessingShape" mc:Ignorable="w14 wp14">
+  <w:comment w:id="0" w:author="Leo Picado" w:date="2016-04-16T16:04:00Z" w:initials="LP">
+    <w:p>
+      <w:pPr>
+        <w:pStyle w:val="CommentText"/>
+      </w:pPr>
+      <w:r>
+        <w:rPr>
+          <w:rStyle w:val="CommentReference"/>
+        </w:rPr>
+        <w:annotationRef/>
+      </w:r>
+      <w:r>
+        <w:t>Me faltaron ejemplos</w:t>
+      </w:r>
+    </w:p>
+  </w:comment>
+  <w:comment w:id="2" w:author="Leo Picado" w:date="2016-04-16T16:04:00Z" w:initials="LP">
+    <w:p>
+      <w:pPr>
+        <w:pStyle w:val="CommentText"/>
+      </w:pPr>
+      <w:r>
+        <w:rPr>
+          <w:rStyle w:val="CommentReference"/>
+        </w:rPr>
+        <w:annotationRef/>
+      </w:r>
+      <w:r>
+        <w:t>Muy bien</w:t>
+      </w:r>
+    </w:p>
+  </w:comment>
+  <w:comment w:id="5" w:author="Leo Picado" w:date="2016-04-16T16:05:00Z" w:initials="LP">
+    <w:p>
+      <w:pPr>
+        <w:pStyle w:val="CommentText"/>
+      </w:pPr>
+      <w:r>
+        <w:rPr>
+          <w:rStyle w:val="CommentReference"/>
+        </w:rPr>
+        <w:annotationRef/>
+      </w:r>
+      <w:r>
+        <w:t>¿Y NodeJS?</w:t>
+      </w:r>
+    </w:p>
+  </w:comment>
+</w:comments>
 </file>
 
 <file path=word/numbering.xml><?xml version="1.0" encoding="utf-8"?>
@@ -1130,13 +1238,13 @@
     <w:name w:val="Normal"/>
     <w:qFormat/>
   </w:style>
-  <w:style w:type="character" w:default="1" w:styleId="Fuentedeprrafopredeter">
+  <w:style w:type="character" w:default="1" w:styleId="DefaultParagraphFont">
     <w:name w:val="Default Paragraph Font"/>
     <w:uiPriority w:val="1"/>
     <w:semiHidden/>
     <w:unhideWhenUsed/>
   </w:style>
-  <w:style w:type="table" w:default="1" w:styleId="Tablanormal">
+  <w:style w:type="table" w:default="1" w:styleId="TableNormal">
     <w:name w:val="Normal Table"/>
     <w:uiPriority w:val="99"/>
     <w:semiHidden/>
@@ -1151,13 +1259,13 @@
       </w:tblCellMar>
     </w:tblPr>
   </w:style>
-  <w:style w:type="numbering" w:default="1" w:styleId="Sinlista">
+  <w:style w:type="numbering" w:default="1" w:styleId="NoList">
     <w:name w:val="No List"/>
     <w:uiPriority w:val="99"/>
     <w:semiHidden/>
     <w:unhideWhenUsed/>
   </w:style>
-  <w:style w:type="paragraph" w:styleId="Prrafodelista">
+  <w:style w:type="paragraph" w:styleId="ListParagraph">
     <w:name w:val="List Paragraph"/>
     <w:basedOn w:val="Normal"/>
     <w:uiPriority w:val="34"/>
@@ -1168,9 +1276,9 @@
       <w:contextualSpacing/>
     </w:pPr>
   </w:style>
-  <w:style w:type="character" w:styleId="Hipervnculo">
+  <w:style w:type="character" w:styleId="Hyperlink">
     <w:name w:val="Hyperlink"/>
-    <w:basedOn w:val="Fuentedeprrafopredeter"/>
+    <w:basedOn w:val="DefaultParagraphFont"/>
     <w:uiPriority w:val="99"/>
     <w:unhideWhenUsed/>
     <w:rsid w:val="00851A0B"/>
@@ -1179,10 +1287,10 @@
       <w:u w:val="single"/>
     </w:rPr>
   </w:style>
-  <w:style w:type="paragraph" w:styleId="Textodeglobo">
+  <w:style w:type="paragraph" w:styleId="BalloonText">
     <w:name w:val="Balloon Text"/>
     <w:basedOn w:val="Normal"/>
-    <w:link w:val="TextodegloboCar"/>
+    <w:link w:val="BalloonTextChar"/>
     <w:uiPriority w:val="99"/>
     <w:semiHidden/>
     <w:unhideWhenUsed/>
@@ -1196,10 +1304,10 @@
       <w:szCs w:val="18"/>
     </w:rPr>
   </w:style>
-  <w:style w:type="character" w:customStyle="1" w:styleId="TextodegloboCar">
-    <w:name w:val="Texto de globo Car"/>
-    <w:basedOn w:val="Fuentedeprrafopredeter"/>
-    <w:link w:val="Textodeglobo"/>
+  <w:style w:type="character" w:customStyle="1" w:styleId="BalloonTextChar">
+    <w:name w:val="Balloon Text Char"/>
+    <w:basedOn w:val="DefaultParagraphFont"/>
+    <w:link w:val="BalloonText"/>
     <w:uiPriority w:val="99"/>
     <w:semiHidden/>
     <w:rsid w:val="00B62787"/>
@@ -1207,6 +1315,76 @@
       <w:rFonts w:ascii="Lucida Grande" w:hAnsi="Lucida Grande" w:cs="Lucida Grande"/>
       <w:sz w:val="18"/>
       <w:szCs w:val="18"/>
+    </w:rPr>
+  </w:style>
+  <w:style w:type="character" w:styleId="CommentReference">
+    <w:name w:val="annotation reference"/>
+    <w:basedOn w:val="DefaultParagraphFont"/>
+    <w:uiPriority w:val="99"/>
+    <w:semiHidden/>
+    <w:unhideWhenUsed/>
+    <w:rsid w:val="00F978E2"/>
+    <w:rPr>
+      <w:sz w:val="18"/>
+      <w:szCs w:val="18"/>
+    </w:rPr>
+  </w:style>
+  <w:style w:type="paragraph" w:styleId="CommentText">
+    <w:name w:val="annotation text"/>
+    <w:basedOn w:val="Normal"/>
+    <w:link w:val="CommentTextChar"/>
+    <w:uiPriority w:val="99"/>
+    <w:semiHidden/>
+    <w:unhideWhenUsed/>
+    <w:rsid w:val="00F978E2"/>
+    <w:pPr>
+      <w:spacing w:line="240" w:lineRule="auto"/>
+    </w:pPr>
+    <w:rPr>
+      <w:sz w:val="24"/>
+      <w:szCs w:val="24"/>
+    </w:rPr>
+  </w:style>
+  <w:style w:type="character" w:customStyle="1" w:styleId="CommentTextChar">
+    <w:name w:val="Comment Text Char"/>
+    <w:basedOn w:val="DefaultParagraphFont"/>
+    <w:link w:val="CommentText"/>
+    <w:uiPriority w:val="99"/>
+    <w:semiHidden/>
+    <w:rsid w:val="00F978E2"/>
+    <w:rPr>
+      <w:sz w:val="24"/>
+      <w:szCs w:val="24"/>
+    </w:rPr>
+  </w:style>
+  <w:style w:type="paragraph" w:styleId="CommentSubject">
+    <w:name w:val="annotation subject"/>
+    <w:basedOn w:val="CommentText"/>
+    <w:next w:val="CommentText"/>
+    <w:link w:val="CommentSubjectChar"/>
+    <w:uiPriority w:val="99"/>
+    <w:semiHidden/>
+    <w:unhideWhenUsed/>
+    <w:rsid w:val="00F978E2"/>
+    <w:rPr>
+      <w:b/>
+      <w:bCs/>
+      <w:sz w:val="20"/>
+      <w:szCs w:val="20"/>
+    </w:rPr>
+  </w:style>
+  <w:style w:type="character" w:customStyle="1" w:styleId="CommentSubjectChar">
+    <w:name w:val="Comment Subject Char"/>
+    <w:basedOn w:val="CommentTextChar"/>
+    <w:link w:val="CommentSubject"/>
+    <w:uiPriority w:val="99"/>
+    <w:semiHidden/>
+    <w:rsid w:val="00F978E2"/>
+    <w:rPr>
+      <w:b/>
+      <w:bCs/>
+      <w:sz w:val="20"/>
+      <w:szCs w:val="20"/>
     </w:rPr>
   </w:style>
 </w:styles>
@@ -1384,13 +1562,13 @@
     <w:name w:val="Normal"/>
     <w:qFormat/>
   </w:style>
-  <w:style w:type="character" w:default="1" w:styleId="Fuentedeprrafopredeter">
+  <w:style w:type="character" w:default="1" w:styleId="DefaultParagraphFont">
     <w:name w:val="Default Paragraph Font"/>
     <w:uiPriority w:val="1"/>
     <w:semiHidden/>
     <w:unhideWhenUsed/>
   </w:style>
-  <w:style w:type="table" w:default="1" w:styleId="Tablanormal">
+  <w:style w:type="table" w:default="1" w:styleId="TableNormal">
     <w:name w:val="Normal Table"/>
     <w:uiPriority w:val="99"/>
     <w:semiHidden/>
@@ -1405,13 +1583,13 @@
       </w:tblCellMar>
     </w:tblPr>
   </w:style>
-  <w:style w:type="numbering" w:default="1" w:styleId="Sinlista">
+  <w:style w:type="numbering" w:default="1" w:styleId="NoList">
     <w:name w:val="No List"/>
     <w:uiPriority w:val="99"/>
     <w:semiHidden/>
     <w:unhideWhenUsed/>
   </w:style>
-  <w:style w:type="paragraph" w:styleId="Prrafodelista">
+  <w:style w:type="paragraph" w:styleId="ListParagraph">
     <w:name w:val="List Paragraph"/>
     <w:basedOn w:val="Normal"/>
     <w:uiPriority w:val="34"/>
@@ -1422,9 +1600,9 @@
       <w:contextualSpacing/>
     </w:pPr>
   </w:style>
-  <w:style w:type="character" w:styleId="Hipervnculo">
+  <w:style w:type="character" w:styleId="Hyperlink">
     <w:name w:val="Hyperlink"/>
-    <w:basedOn w:val="Fuentedeprrafopredeter"/>
+    <w:basedOn w:val="DefaultParagraphFont"/>
     <w:uiPriority w:val="99"/>
     <w:unhideWhenUsed/>
     <w:rsid w:val="00851A0B"/>
@@ -1433,10 +1611,10 @@
       <w:u w:val="single"/>
     </w:rPr>
   </w:style>
-  <w:style w:type="paragraph" w:styleId="Textodeglobo">
+  <w:style w:type="paragraph" w:styleId="BalloonText">
     <w:name w:val="Balloon Text"/>
     <w:basedOn w:val="Normal"/>
-    <w:link w:val="TextodegloboCar"/>
+    <w:link w:val="BalloonTextChar"/>
     <w:uiPriority w:val="99"/>
     <w:semiHidden/>
     <w:unhideWhenUsed/>
@@ -1450,10 +1628,10 @@
       <w:szCs w:val="18"/>
     </w:rPr>
   </w:style>
-  <w:style w:type="character" w:customStyle="1" w:styleId="TextodegloboCar">
-    <w:name w:val="Texto de globo Car"/>
-    <w:basedOn w:val="Fuentedeprrafopredeter"/>
-    <w:link w:val="Textodeglobo"/>
+  <w:style w:type="character" w:customStyle="1" w:styleId="BalloonTextChar">
+    <w:name w:val="Balloon Text Char"/>
+    <w:basedOn w:val="DefaultParagraphFont"/>
+    <w:link w:val="BalloonText"/>
     <w:uiPriority w:val="99"/>
     <w:semiHidden/>
     <w:rsid w:val="00B62787"/>
@@ -1461,6 +1639,76 @@
       <w:rFonts w:ascii="Lucida Grande" w:hAnsi="Lucida Grande" w:cs="Lucida Grande"/>
       <w:sz w:val="18"/>
       <w:szCs w:val="18"/>
+    </w:rPr>
+  </w:style>
+  <w:style w:type="character" w:styleId="CommentReference">
+    <w:name w:val="annotation reference"/>
+    <w:basedOn w:val="DefaultParagraphFont"/>
+    <w:uiPriority w:val="99"/>
+    <w:semiHidden/>
+    <w:unhideWhenUsed/>
+    <w:rsid w:val="00F978E2"/>
+    <w:rPr>
+      <w:sz w:val="18"/>
+      <w:szCs w:val="18"/>
+    </w:rPr>
+  </w:style>
+  <w:style w:type="paragraph" w:styleId="CommentText">
+    <w:name w:val="annotation text"/>
+    <w:basedOn w:val="Normal"/>
+    <w:link w:val="CommentTextChar"/>
+    <w:uiPriority w:val="99"/>
+    <w:semiHidden/>
+    <w:unhideWhenUsed/>
+    <w:rsid w:val="00F978E2"/>
+    <w:pPr>
+      <w:spacing w:line="240" w:lineRule="auto"/>
+    </w:pPr>
+    <w:rPr>
+      <w:sz w:val="24"/>
+      <w:szCs w:val="24"/>
+    </w:rPr>
+  </w:style>
+  <w:style w:type="character" w:customStyle="1" w:styleId="CommentTextChar">
+    <w:name w:val="Comment Text Char"/>
+    <w:basedOn w:val="DefaultParagraphFont"/>
+    <w:link w:val="CommentText"/>
+    <w:uiPriority w:val="99"/>
+    <w:semiHidden/>
+    <w:rsid w:val="00F978E2"/>
+    <w:rPr>
+      <w:sz w:val="24"/>
+      <w:szCs w:val="24"/>
+    </w:rPr>
+  </w:style>
+  <w:style w:type="paragraph" w:styleId="CommentSubject">
+    <w:name w:val="annotation subject"/>
+    <w:basedOn w:val="CommentText"/>
+    <w:next w:val="CommentText"/>
+    <w:link w:val="CommentSubjectChar"/>
+    <w:uiPriority w:val="99"/>
+    <w:semiHidden/>
+    <w:unhideWhenUsed/>
+    <w:rsid w:val="00F978E2"/>
+    <w:rPr>
+      <w:b/>
+      <w:bCs/>
+      <w:sz w:val="20"/>
+      <w:szCs w:val="20"/>
+    </w:rPr>
+  </w:style>
+  <w:style w:type="character" w:customStyle="1" w:styleId="CommentSubjectChar">
+    <w:name w:val="Comment Subject Char"/>
+    <w:basedOn w:val="CommentTextChar"/>
+    <w:link w:val="CommentSubject"/>
+    <w:uiPriority w:val="99"/>
+    <w:semiHidden/>
+    <w:rsid w:val="00F978E2"/>
+    <w:rPr>
+      <w:b/>
+      <w:bCs/>
+      <w:sz w:val="20"/>
+      <w:szCs w:val="20"/>
     </w:rPr>
   </w:style>
 </w:styles>
@@ -1721,7 +1969,7 @@
   <a:extraClrSchemeLst/>
   <a:extLst>
     <a:ext uri="{05A4C25C-085E-4340-85A3-A5531E510DB2}">
-      <thm15:themeFamily xmlns:thm15="http://schemas.microsoft.com/office/thememl/2012/main" xmlns="" name="Office Theme" id="{62F939B6-93AF-4DB8-9C6B-D6C7DFDC589F}" vid="{4A3C46E8-61CC-4603-A589-7422A47A8E4A}"/>
+      <thm15:themeFamily xmlns="" xmlns:thm15="http://schemas.microsoft.com/office/thememl/2012/main" name="Office Theme" id="{62F939B6-93AF-4DB8-9C6B-D6C7DFDC589F}" vid="{4A3C46E8-61CC-4603-A589-7422A47A8E4A}"/>
     </a:ext>
   </a:extLst>
 </a:theme>

</xml_diff>